<commit_message>
Added IPO table to word document
</commit_message>
<xml_diff>
--- a/culmDescription.docx
+++ b/culmDescription.docx
@@ -12,8 +12,6 @@
           <w:u w:val="double"/>
         </w:rPr>
       </w:pPr>
-      <w:bookmarkStart w:id="0" w:name="_GoBack"/>
-      <w:bookmarkEnd w:id="0"/>
       <w:r>
         <w:rPr>
           <w:b/>
@@ -124,6 +122,476 @@
         <w:t>A quadratic function solver</w:t>
       </w:r>
     </w:p>
+    <w:p>
+      <w:pPr>
+        <w:rPr>
+          <w:b/>
+          <w:sz w:val="32"/>
+          <w:szCs w:val="32"/>
+        </w:rPr>
+      </w:pPr>
+      <w:r>
+        <w:softHyphen/>
+      </w:r>
+      <w:r>
+        <w:softHyphen/>
+      </w:r>
+      <w:r>
+        <w:rPr>
+          <w:b/>
+          <w:sz w:val="32"/>
+          <w:szCs w:val="32"/>
+        </w:rPr>
+        <w:t>IPO Table</w:t>
+      </w:r>
+    </w:p>
+    <w:tbl>
+      <w:tblPr>
+        <w:tblStyle w:val="TableGrid"/>
+        <w:tblW w:w="0" w:type="auto"/>
+        <w:tblLook w:val="0620" w:firstRow="1" w:lastRow="0" w:firstColumn="0" w:lastColumn="0" w:noHBand="1" w:noVBand="1"/>
+      </w:tblPr>
+      <w:tblGrid>
+        <w:gridCol w:w="3192"/>
+        <w:gridCol w:w="3192"/>
+        <w:gridCol w:w="3192"/>
+      </w:tblGrid>
+      <w:tr>
+        <w:tc>
+          <w:tcPr>
+            <w:tcW w:w="3192" w:type="dxa"/>
+          </w:tcPr>
+          <w:p>
+            <w:pPr>
+              <w:jc w:val="center"/>
+              <w:rPr>
+                <w:b/>
+                <w:sz w:val="28"/>
+                <w:szCs w:val="28"/>
+              </w:rPr>
+            </w:pPr>
+            <w:r>
+              <w:rPr>
+                <w:b/>
+                <w:sz w:val="28"/>
+                <w:szCs w:val="28"/>
+              </w:rPr>
+              <w:t>Input</w:t>
+            </w:r>
+          </w:p>
+        </w:tc>
+        <w:tc>
+          <w:tcPr>
+            <w:tcW w:w="3192" w:type="dxa"/>
+          </w:tcPr>
+          <w:p>
+            <w:pPr>
+              <w:jc w:val="center"/>
+              <w:rPr>
+                <w:b/>
+                <w:sz w:val="28"/>
+                <w:szCs w:val="28"/>
+              </w:rPr>
+            </w:pPr>
+            <w:r>
+              <w:rPr>
+                <w:b/>
+                <w:sz w:val="28"/>
+                <w:szCs w:val="28"/>
+              </w:rPr>
+              <w:t>Process</w:t>
+            </w:r>
+            <w:r>
+              <w:rPr>
+                <w:b/>
+                <w:sz w:val="28"/>
+                <w:szCs w:val="28"/>
+              </w:rPr>
+              <w:t>ing</w:t>
+            </w:r>
+          </w:p>
+        </w:tc>
+        <w:tc>
+          <w:tcPr>
+            <w:tcW w:w="3192" w:type="dxa"/>
+          </w:tcPr>
+          <w:p>
+            <w:pPr>
+              <w:jc w:val="center"/>
+              <w:rPr>
+                <w:b/>
+                <w:sz w:val="28"/>
+                <w:szCs w:val="28"/>
+              </w:rPr>
+            </w:pPr>
+            <w:r>
+              <w:rPr>
+                <w:b/>
+                <w:sz w:val="28"/>
+                <w:szCs w:val="28"/>
+              </w:rPr>
+              <w:t>Output</w:t>
+            </w:r>
+          </w:p>
+        </w:tc>
+      </w:tr>
+      <w:tr>
+        <w:tc>
+          <w:tcPr>
+            <w:tcW w:w="3192" w:type="dxa"/>
+          </w:tcPr>
+          <w:p>
+            <w:r>
+              <w:t>Slope Calculator:</w:t>
+            </w:r>
+          </w:p>
+          <w:p>
+            <w:r>
+              <w:t>Coordinates</w:t>
+            </w:r>
+          </w:p>
+        </w:tc>
+        <w:tc>
+          <w:tcPr>
+            <w:tcW w:w="3192" w:type="dxa"/>
+          </w:tcPr>
+          <w:p>
+            <w:r>
+              <w:t>Slope = Δy  / Δx</w:t>
+            </w:r>
+          </w:p>
+        </w:tc>
+        <w:tc>
+          <w:tcPr>
+            <w:tcW w:w="3192" w:type="dxa"/>
+          </w:tcPr>
+          <w:p>
+            <w:r>
+              <w:t>Slope</w:t>
+            </w:r>
+          </w:p>
+        </w:tc>
+      </w:tr>
+      <w:tr>
+        <w:tc>
+          <w:tcPr>
+            <w:tcW w:w="3192" w:type="dxa"/>
+          </w:tcPr>
+          <w:p>
+            <w:r>
+              <w:t>Temperature:</w:t>
+            </w:r>
+          </w:p>
+          <w:p>
+            <w:r>
+              <w:t>Celsius OR Fahrenheit OR Kelvin</w:t>
+            </w:r>
+          </w:p>
+        </w:tc>
+        <w:tc>
+          <w:tcPr>
+            <w:tcW w:w="3192" w:type="dxa"/>
+          </w:tcPr>
+          <w:p>
+            <w:r>
+              <w:t>If c entered and others =0 Then</w:t>
+            </w:r>
+          </w:p>
+          <w:p>
+            <w:r>
+              <w:t xml:space="preserve">  K = c + 273.15</w:t>
+            </w:r>
+          </w:p>
+          <w:p>
+            <w:r>
+              <w:t xml:space="preserve">  F = c + 9/5 +</w:t>
+            </w:r>
+            <w:r>
+              <w:t xml:space="preserve"> </w:t>
+            </w:r>
+            <w:r>
+              <w:t>32</w:t>
+            </w:r>
+          </w:p>
+          <w:p>
+            <w:r>
+              <w:t>ElseIf F entered and others =0 Then</w:t>
+            </w:r>
+          </w:p>
+          <w:p>
+            <w:r>
+              <w:t xml:space="preserve">  C = (F – 32) </w:t>
+            </w:r>
+            <w:r>
+              <w:t>x 5/9</w:t>
+            </w:r>
+          </w:p>
+          <w:p>
+            <w:r>
+              <w:t xml:space="preserve">  K = C + 273.15</w:t>
+            </w:r>
+          </w:p>
+          <w:p>
+            <w:r>
+              <w:t>ElseIf K entered and others =0 Then</w:t>
+            </w:r>
+          </w:p>
+          <w:p>
+            <w:r>
+              <w:t xml:space="preserve">  C = k – 273.15</w:t>
+            </w:r>
+          </w:p>
+          <w:p>
+            <w:r>
+              <w:t xml:space="preserve">  F = c + 9/5 + 32</w:t>
+            </w:r>
+          </w:p>
+          <w:p>
+            <w:r>
+              <w:t>Else</w:t>
+            </w:r>
+          </w:p>
+          <w:p>
+            <w:r>
+              <w:t xml:space="preserve">  Display invalid input label</w:t>
+            </w:r>
+          </w:p>
+          <w:p>
+            <w:r>
+              <w:t>End If</w:t>
+            </w:r>
+          </w:p>
+        </w:tc>
+        <w:tc>
+          <w:tcPr>
+            <w:tcW w:w="3192" w:type="dxa"/>
+          </w:tcPr>
+          <w:p>
+            <w:r>
+              <w:t>The two other calculated values</w:t>
+            </w:r>
+          </w:p>
+        </w:tc>
+      </w:tr>
+      <w:tr>
+        <w:tc>
+          <w:tcPr>
+            <w:tcW w:w="3192" w:type="dxa"/>
+          </w:tcPr>
+          <w:p>
+            <w:r>
+              <w:t>Trig Functions:</w:t>
+            </w:r>
+          </w:p>
+          <w:p>
+            <w:r>
+              <w:t>Angle AND degrees OR radians</w:t>
+            </w:r>
+            <w:r>
+              <w:t xml:space="preserve"> AND buttons</w:t>
+            </w:r>
+          </w:p>
+        </w:tc>
+        <w:tc>
+          <w:tcPr>
+            <w:tcW w:w="3192" w:type="dxa"/>
+          </w:tcPr>
+          <w:p>
+            <w:r>
+              <w:t>If degrees selected Then</w:t>
+            </w:r>
+          </w:p>
+          <w:p>
+            <w:r>
+              <w:t xml:space="preserve">  Calculate radians from degrees</w:t>
+            </w:r>
+          </w:p>
+          <w:p>
+            <w:r>
+              <w:t>End If</w:t>
+            </w:r>
+          </w:p>
+          <w:p>
+            <w:r>
+              <w:t>When</w:t>
+            </w:r>
+            <w:r>
+              <w:t xml:space="preserve"> sine clicked Then</w:t>
+            </w:r>
+          </w:p>
+          <w:p>
+            <w:r>
+              <w:t xml:space="preserve">  Output  sin of input</w:t>
+            </w:r>
+          </w:p>
+          <w:p>
+            <w:r>
+              <w:t>When</w:t>
+            </w:r>
+            <w:r>
+              <w:t xml:space="preserve"> cosine clicked Then</w:t>
+            </w:r>
+          </w:p>
+          <w:p>
+            <w:r>
+              <w:t xml:space="preserve">  Output cos of input</w:t>
+            </w:r>
+          </w:p>
+          <w:p>
+            <w:r>
+              <w:t>When</w:t>
+            </w:r>
+            <w:r>
+              <w:t xml:space="preserve"> tangent clicked Then</w:t>
+            </w:r>
+          </w:p>
+          <w:p>
+            <w:r>
+              <w:t xml:space="preserve">  Output </w:t>
+            </w:r>
+            <w:r>
+              <w:t>tan of input</w:t>
+            </w:r>
+          </w:p>
+        </w:tc>
+        <w:tc>
+          <w:tcPr>
+            <w:tcW w:w="3192" w:type="dxa"/>
+          </w:tcPr>
+          <w:p>
+            <w:r>
+              <w:t>The calculated sine, cos or tan</w:t>
+            </w:r>
+          </w:p>
+        </w:tc>
+      </w:tr>
+      <w:tr>
+        <w:tc>
+          <w:tcPr>
+            <w:tcW w:w="3192" w:type="dxa"/>
+          </w:tcPr>
+          <w:p>
+            <w:r>
+              <w:t>CD Drive:</w:t>
+            </w:r>
+          </w:p>
+          <w:p>
+            <w:r>
+              <w:t>Buttons</w:t>
+            </w:r>
+          </w:p>
+        </w:tc>
+        <w:tc>
+          <w:tcPr>
+            <w:tcW w:w="3192" w:type="dxa"/>
+          </w:tcPr>
+          <w:p>
+            <w:r>
+              <w:t>When open clicked Then</w:t>
+            </w:r>
+          </w:p>
+          <w:p>
+            <w:r>
+              <w:t xml:space="preserve">  Open cd drive</w:t>
+            </w:r>
+          </w:p>
+          <w:p>
+            <w:r>
+              <w:t>When close clicked Then</w:t>
+            </w:r>
+          </w:p>
+          <w:p>
+            <w:r>
+              <w:lastRenderedPageBreak/>
+              <w:t>Close CD drive</w:t>
+            </w:r>
+          </w:p>
+        </w:tc>
+        <w:tc>
+          <w:tcPr>
+            <w:tcW w:w="3192" w:type="dxa"/>
+          </w:tcPr>
+          <w:p>
+            <w:r>
+              <w:lastRenderedPageBreak/>
+              <w:t>The CD drive is opened or closed</w:t>
+            </w:r>
+          </w:p>
+        </w:tc>
+      </w:tr>
+      <w:tr>
+        <w:tc>
+          <w:tcPr>
+            <w:tcW w:w="3192" w:type="dxa"/>
+          </w:tcPr>
+          <w:p>
+            <w:r>
+              <w:lastRenderedPageBreak/>
+              <w:t>Quadratic Solver:</w:t>
+            </w:r>
+          </w:p>
+          <w:p>
+            <w:r>
+              <w:t xml:space="preserve">Coefficients </w:t>
+            </w:r>
+          </w:p>
+        </w:tc>
+        <w:tc>
+          <w:tcPr>
+            <w:tcW w:w="3192" w:type="dxa"/>
+          </w:tcPr>
+          <w:p>
+            <w:r>
+              <w:t>Calculate discriminate from coefficients</w:t>
+            </w:r>
+          </w:p>
+          <w:p>
+            <w:r>
+              <w:t>If discriminate &lt; 0 Then</w:t>
+            </w:r>
+          </w:p>
+          <w:p>
+            <w:r>
+              <w:t xml:space="preserve">  Output “No real roots”</w:t>
+            </w:r>
+          </w:p>
+          <w:p>
+            <w:r>
+              <w:t>Else</w:t>
+            </w:r>
+          </w:p>
+          <w:p>
+            <w:r>
+              <w:t xml:space="preserve">  Calculate roots</w:t>
+            </w:r>
+          </w:p>
+          <w:p>
+            <w:r>
+              <w:t xml:space="preserve">  Output roots</w:t>
+            </w:r>
+          </w:p>
+          <w:p>
+            <w:r>
+              <w:t>End If</w:t>
+            </w:r>
+            <w:bookmarkStart w:id="0" w:name="_GoBack"/>
+            <w:bookmarkEnd w:id="0"/>
+          </w:p>
+        </w:tc>
+        <w:tc>
+          <w:tcPr>
+            <w:tcW w:w="3192" w:type="dxa"/>
+          </w:tcPr>
+          <w:p>
+            <w:r>
+              <w:t>The roots of the equation</w:t>
+            </w:r>
+          </w:p>
+        </w:tc>
+      </w:tr>
+    </w:tbl>
+    <w:p/>
+    <w:p/>
     <w:sectPr>
       <w:pgSz w:w="12240" w:h="15840"/>
       <w:pgMar w:top="1440" w:right="1440" w:bottom="1440" w:left="1440" w:header="708" w:footer="708" w:gutter="0"/>
@@ -453,6 +921,238 @@
       <w:contextualSpacing/>
     </w:pPr>
   </w:style>
+  <w:style w:type="table" w:styleId="TableGrid">
+    <w:name w:val="Table Grid"/>
+    <w:basedOn w:val="TableNormal"/>
+    <w:uiPriority w:val="59"/>
+    <w:rsid w:val="00044BE6"/>
+    <w:pPr>
+      <w:spacing w:after="0" w:line="240" w:lineRule="auto"/>
+    </w:pPr>
+    <w:tblPr>
+      <w:tblInd w:w="0" w:type="dxa"/>
+      <w:tblBorders>
+        <w:top w:val="single" w:sz="4" w:space="0" w:color="auto"/>
+        <w:left w:val="single" w:sz="4" w:space="0" w:color="auto"/>
+        <w:bottom w:val="single" w:sz="4" w:space="0" w:color="auto"/>
+        <w:right w:val="single" w:sz="4" w:space="0" w:color="auto"/>
+        <w:insideH w:val="single" w:sz="4" w:space="0" w:color="auto"/>
+        <w:insideV w:val="single" w:sz="4" w:space="0" w:color="auto"/>
+      </w:tblBorders>
+      <w:tblCellMar>
+        <w:top w:w="0" w:type="dxa"/>
+        <w:left w:w="108" w:type="dxa"/>
+        <w:bottom w:w="0" w:type="dxa"/>
+        <w:right w:w="108" w:type="dxa"/>
+      </w:tblCellMar>
+    </w:tblPr>
+  </w:style>
+  <w:style w:type="table" w:styleId="LightShading">
+    <w:name w:val="Light Shading"/>
+    <w:basedOn w:val="TableNormal"/>
+    <w:uiPriority w:val="60"/>
+    <w:rsid w:val="00044BE6"/>
+    <w:pPr>
+      <w:spacing w:after="0" w:line="240" w:lineRule="auto"/>
+    </w:pPr>
+    <w:rPr>
+      <w:color w:val="000000" w:themeColor="text1" w:themeShade="BF"/>
+    </w:rPr>
+    <w:tblPr>
+      <w:tblStyleRowBandSize w:val="1"/>
+      <w:tblStyleColBandSize w:val="1"/>
+      <w:tblInd w:w="0" w:type="dxa"/>
+      <w:tblBorders>
+        <w:top w:val="single" w:sz="8" w:space="0" w:color="000000" w:themeColor="text1"/>
+        <w:bottom w:val="single" w:sz="8" w:space="0" w:color="000000" w:themeColor="text1"/>
+      </w:tblBorders>
+      <w:tblCellMar>
+        <w:top w:w="0" w:type="dxa"/>
+        <w:left w:w="108" w:type="dxa"/>
+        <w:bottom w:w="0" w:type="dxa"/>
+        <w:right w:w="108" w:type="dxa"/>
+      </w:tblCellMar>
+    </w:tblPr>
+    <w:tblStylePr w:type="firstRow">
+      <w:pPr>
+        <w:spacing w:before="0" w:after="0" w:line="240" w:lineRule="auto"/>
+      </w:pPr>
+      <w:rPr>
+        <w:b/>
+        <w:bCs/>
+      </w:rPr>
+      <w:tblPr/>
+      <w:tcPr>
+        <w:tcBorders>
+          <w:top w:val="single" w:sz="8" w:space="0" w:color="000000" w:themeColor="text1"/>
+          <w:left w:val="nil"/>
+          <w:bottom w:val="single" w:sz="8" w:space="0" w:color="000000" w:themeColor="text1"/>
+          <w:right w:val="nil"/>
+          <w:insideH w:val="nil"/>
+          <w:insideV w:val="nil"/>
+        </w:tcBorders>
+      </w:tcPr>
+    </w:tblStylePr>
+    <w:tblStylePr w:type="lastRow">
+      <w:pPr>
+        <w:spacing w:before="0" w:after="0" w:line="240" w:lineRule="auto"/>
+      </w:pPr>
+      <w:rPr>
+        <w:b/>
+        <w:bCs/>
+      </w:rPr>
+      <w:tblPr/>
+      <w:tcPr>
+        <w:tcBorders>
+          <w:top w:val="single" w:sz="8" w:space="0" w:color="000000" w:themeColor="text1"/>
+          <w:left w:val="nil"/>
+          <w:bottom w:val="single" w:sz="8" w:space="0" w:color="000000" w:themeColor="text1"/>
+          <w:right w:val="nil"/>
+          <w:insideH w:val="nil"/>
+          <w:insideV w:val="nil"/>
+        </w:tcBorders>
+      </w:tcPr>
+    </w:tblStylePr>
+    <w:tblStylePr w:type="firstCol">
+      <w:rPr>
+        <w:b/>
+        <w:bCs/>
+      </w:rPr>
+    </w:tblStylePr>
+    <w:tblStylePr w:type="lastCol">
+      <w:rPr>
+        <w:b/>
+        <w:bCs/>
+      </w:rPr>
+    </w:tblStylePr>
+    <w:tblStylePr w:type="band1Vert">
+      <w:tblPr/>
+      <w:tcPr>
+        <w:tcBorders>
+          <w:left w:val="nil"/>
+          <w:right w:val="nil"/>
+          <w:insideH w:val="nil"/>
+          <w:insideV w:val="nil"/>
+        </w:tcBorders>
+        <w:shd w:val="clear" w:color="auto" w:fill="C0C0C0" w:themeFill="text1" w:themeFillTint="3F"/>
+      </w:tcPr>
+    </w:tblStylePr>
+    <w:tblStylePr w:type="band1Horz">
+      <w:tblPr/>
+      <w:tcPr>
+        <w:tcBorders>
+          <w:left w:val="nil"/>
+          <w:right w:val="nil"/>
+          <w:insideH w:val="nil"/>
+          <w:insideV w:val="nil"/>
+        </w:tcBorders>
+        <w:shd w:val="clear" w:color="auto" w:fill="C0C0C0" w:themeFill="text1" w:themeFillTint="3F"/>
+      </w:tcPr>
+    </w:tblStylePr>
+  </w:style>
+  <w:style w:type="table" w:styleId="LightShading-Accent1">
+    <w:name w:val="Light Shading Accent 1"/>
+    <w:basedOn w:val="TableNormal"/>
+    <w:uiPriority w:val="60"/>
+    <w:rsid w:val="00044BE6"/>
+    <w:pPr>
+      <w:spacing w:after="0" w:line="240" w:lineRule="auto"/>
+    </w:pPr>
+    <w:rPr>
+      <w:color w:val="365F91" w:themeColor="accent1" w:themeShade="BF"/>
+    </w:rPr>
+    <w:tblPr>
+      <w:tblStyleRowBandSize w:val="1"/>
+      <w:tblStyleColBandSize w:val="1"/>
+      <w:tblInd w:w="0" w:type="dxa"/>
+      <w:tblBorders>
+        <w:top w:val="single" w:sz="8" w:space="0" w:color="4F81BD" w:themeColor="accent1"/>
+        <w:bottom w:val="single" w:sz="8" w:space="0" w:color="4F81BD" w:themeColor="accent1"/>
+      </w:tblBorders>
+      <w:tblCellMar>
+        <w:top w:w="0" w:type="dxa"/>
+        <w:left w:w="108" w:type="dxa"/>
+        <w:bottom w:w="0" w:type="dxa"/>
+        <w:right w:w="108" w:type="dxa"/>
+      </w:tblCellMar>
+    </w:tblPr>
+    <w:tblStylePr w:type="firstRow">
+      <w:pPr>
+        <w:spacing w:before="0" w:after="0" w:line="240" w:lineRule="auto"/>
+      </w:pPr>
+      <w:rPr>
+        <w:b/>
+        <w:bCs/>
+      </w:rPr>
+      <w:tblPr/>
+      <w:tcPr>
+        <w:tcBorders>
+          <w:top w:val="single" w:sz="8" w:space="0" w:color="4F81BD" w:themeColor="accent1"/>
+          <w:left w:val="nil"/>
+          <w:bottom w:val="single" w:sz="8" w:space="0" w:color="4F81BD" w:themeColor="accent1"/>
+          <w:right w:val="nil"/>
+          <w:insideH w:val="nil"/>
+          <w:insideV w:val="nil"/>
+        </w:tcBorders>
+      </w:tcPr>
+    </w:tblStylePr>
+    <w:tblStylePr w:type="lastRow">
+      <w:pPr>
+        <w:spacing w:before="0" w:after="0" w:line="240" w:lineRule="auto"/>
+      </w:pPr>
+      <w:rPr>
+        <w:b/>
+        <w:bCs/>
+      </w:rPr>
+      <w:tblPr/>
+      <w:tcPr>
+        <w:tcBorders>
+          <w:top w:val="single" w:sz="8" w:space="0" w:color="4F81BD" w:themeColor="accent1"/>
+          <w:left w:val="nil"/>
+          <w:bottom w:val="single" w:sz="8" w:space="0" w:color="4F81BD" w:themeColor="accent1"/>
+          <w:right w:val="nil"/>
+          <w:insideH w:val="nil"/>
+          <w:insideV w:val="nil"/>
+        </w:tcBorders>
+      </w:tcPr>
+    </w:tblStylePr>
+    <w:tblStylePr w:type="firstCol">
+      <w:rPr>
+        <w:b/>
+        <w:bCs/>
+      </w:rPr>
+    </w:tblStylePr>
+    <w:tblStylePr w:type="lastCol">
+      <w:rPr>
+        <w:b/>
+        <w:bCs/>
+      </w:rPr>
+    </w:tblStylePr>
+    <w:tblStylePr w:type="band1Vert">
+      <w:tblPr/>
+      <w:tcPr>
+        <w:tcBorders>
+          <w:left w:val="nil"/>
+          <w:right w:val="nil"/>
+          <w:insideH w:val="nil"/>
+          <w:insideV w:val="nil"/>
+        </w:tcBorders>
+        <w:shd w:val="clear" w:color="auto" w:fill="D3DFEE" w:themeFill="accent1" w:themeFillTint="3F"/>
+      </w:tcPr>
+    </w:tblStylePr>
+    <w:tblStylePr w:type="band1Horz">
+      <w:tblPr/>
+      <w:tcPr>
+        <w:tcBorders>
+          <w:left w:val="nil"/>
+          <w:right w:val="nil"/>
+          <w:insideH w:val="nil"/>
+          <w:insideV w:val="nil"/>
+        </w:tcBorders>
+        <w:shd w:val="clear" w:color="auto" w:fill="D3DFEE" w:themeFill="accent1" w:themeFillTint="3F"/>
+      </w:tcPr>
+    </w:tblStylePr>
+  </w:style>
 </w:styles>
 </file>
 
@@ -653,6 +1353,238 @@
       <w:ind w:left="720"/>
       <w:contextualSpacing/>
     </w:pPr>
+  </w:style>
+  <w:style w:type="table" w:styleId="TableGrid">
+    <w:name w:val="Table Grid"/>
+    <w:basedOn w:val="TableNormal"/>
+    <w:uiPriority w:val="59"/>
+    <w:rsid w:val="00044BE6"/>
+    <w:pPr>
+      <w:spacing w:after="0" w:line="240" w:lineRule="auto"/>
+    </w:pPr>
+    <w:tblPr>
+      <w:tblInd w:w="0" w:type="dxa"/>
+      <w:tblBorders>
+        <w:top w:val="single" w:sz="4" w:space="0" w:color="auto"/>
+        <w:left w:val="single" w:sz="4" w:space="0" w:color="auto"/>
+        <w:bottom w:val="single" w:sz="4" w:space="0" w:color="auto"/>
+        <w:right w:val="single" w:sz="4" w:space="0" w:color="auto"/>
+        <w:insideH w:val="single" w:sz="4" w:space="0" w:color="auto"/>
+        <w:insideV w:val="single" w:sz="4" w:space="0" w:color="auto"/>
+      </w:tblBorders>
+      <w:tblCellMar>
+        <w:top w:w="0" w:type="dxa"/>
+        <w:left w:w="108" w:type="dxa"/>
+        <w:bottom w:w="0" w:type="dxa"/>
+        <w:right w:w="108" w:type="dxa"/>
+      </w:tblCellMar>
+    </w:tblPr>
+  </w:style>
+  <w:style w:type="table" w:styleId="LightShading">
+    <w:name w:val="Light Shading"/>
+    <w:basedOn w:val="TableNormal"/>
+    <w:uiPriority w:val="60"/>
+    <w:rsid w:val="00044BE6"/>
+    <w:pPr>
+      <w:spacing w:after="0" w:line="240" w:lineRule="auto"/>
+    </w:pPr>
+    <w:rPr>
+      <w:color w:val="000000" w:themeColor="text1" w:themeShade="BF"/>
+    </w:rPr>
+    <w:tblPr>
+      <w:tblStyleRowBandSize w:val="1"/>
+      <w:tblStyleColBandSize w:val="1"/>
+      <w:tblInd w:w="0" w:type="dxa"/>
+      <w:tblBorders>
+        <w:top w:val="single" w:sz="8" w:space="0" w:color="000000" w:themeColor="text1"/>
+        <w:bottom w:val="single" w:sz="8" w:space="0" w:color="000000" w:themeColor="text1"/>
+      </w:tblBorders>
+      <w:tblCellMar>
+        <w:top w:w="0" w:type="dxa"/>
+        <w:left w:w="108" w:type="dxa"/>
+        <w:bottom w:w="0" w:type="dxa"/>
+        <w:right w:w="108" w:type="dxa"/>
+      </w:tblCellMar>
+    </w:tblPr>
+    <w:tblStylePr w:type="firstRow">
+      <w:pPr>
+        <w:spacing w:before="0" w:after="0" w:line="240" w:lineRule="auto"/>
+      </w:pPr>
+      <w:rPr>
+        <w:b/>
+        <w:bCs/>
+      </w:rPr>
+      <w:tblPr/>
+      <w:tcPr>
+        <w:tcBorders>
+          <w:top w:val="single" w:sz="8" w:space="0" w:color="000000" w:themeColor="text1"/>
+          <w:left w:val="nil"/>
+          <w:bottom w:val="single" w:sz="8" w:space="0" w:color="000000" w:themeColor="text1"/>
+          <w:right w:val="nil"/>
+          <w:insideH w:val="nil"/>
+          <w:insideV w:val="nil"/>
+        </w:tcBorders>
+      </w:tcPr>
+    </w:tblStylePr>
+    <w:tblStylePr w:type="lastRow">
+      <w:pPr>
+        <w:spacing w:before="0" w:after="0" w:line="240" w:lineRule="auto"/>
+      </w:pPr>
+      <w:rPr>
+        <w:b/>
+        <w:bCs/>
+      </w:rPr>
+      <w:tblPr/>
+      <w:tcPr>
+        <w:tcBorders>
+          <w:top w:val="single" w:sz="8" w:space="0" w:color="000000" w:themeColor="text1"/>
+          <w:left w:val="nil"/>
+          <w:bottom w:val="single" w:sz="8" w:space="0" w:color="000000" w:themeColor="text1"/>
+          <w:right w:val="nil"/>
+          <w:insideH w:val="nil"/>
+          <w:insideV w:val="nil"/>
+        </w:tcBorders>
+      </w:tcPr>
+    </w:tblStylePr>
+    <w:tblStylePr w:type="firstCol">
+      <w:rPr>
+        <w:b/>
+        <w:bCs/>
+      </w:rPr>
+    </w:tblStylePr>
+    <w:tblStylePr w:type="lastCol">
+      <w:rPr>
+        <w:b/>
+        <w:bCs/>
+      </w:rPr>
+    </w:tblStylePr>
+    <w:tblStylePr w:type="band1Vert">
+      <w:tblPr/>
+      <w:tcPr>
+        <w:tcBorders>
+          <w:left w:val="nil"/>
+          <w:right w:val="nil"/>
+          <w:insideH w:val="nil"/>
+          <w:insideV w:val="nil"/>
+        </w:tcBorders>
+        <w:shd w:val="clear" w:color="auto" w:fill="C0C0C0" w:themeFill="text1" w:themeFillTint="3F"/>
+      </w:tcPr>
+    </w:tblStylePr>
+    <w:tblStylePr w:type="band1Horz">
+      <w:tblPr/>
+      <w:tcPr>
+        <w:tcBorders>
+          <w:left w:val="nil"/>
+          <w:right w:val="nil"/>
+          <w:insideH w:val="nil"/>
+          <w:insideV w:val="nil"/>
+        </w:tcBorders>
+        <w:shd w:val="clear" w:color="auto" w:fill="C0C0C0" w:themeFill="text1" w:themeFillTint="3F"/>
+      </w:tcPr>
+    </w:tblStylePr>
+  </w:style>
+  <w:style w:type="table" w:styleId="LightShading-Accent1">
+    <w:name w:val="Light Shading Accent 1"/>
+    <w:basedOn w:val="TableNormal"/>
+    <w:uiPriority w:val="60"/>
+    <w:rsid w:val="00044BE6"/>
+    <w:pPr>
+      <w:spacing w:after="0" w:line="240" w:lineRule="auto"/>
+    </w:pPr>
+    <w:rPr>
+      <w:color w:val="365F91" w:themeColor="accent1" w:themeShade="BF"/>
+    </w:rPr>
+    <w:tblPr>
+      <w:tblStyleRowBandSize w:val="1"/>
+      <w:tblStyleColBandSize w:val="1"/>
+      <w:tblInd w:w="0" w:type="dxa"/>
+      <w:tblBorders>
+        <w:top w:val="single" w:sz="8" w:space="0" w:color="4F81BD" w:themeColor="accent1"/>
+        <w:bottom w:val="single" w:sz="8" w:space="0" w:color="4F81BD" w:themeColor="accent1"/>
+      </w:tblBorders>
+      <w:tblCellMar>
+        <w:top w:w="0" w:type="dxa"/>
+        <w:left w:w="108" w:type="dxa"/>
+        <w:bottom w:w="0" w:type="dxa"/>
+        <w:right w:w="108" w:type="dxa"/>
+      </w:tblCellMar>
+    </w:tblPr>
+    <w:tblStylePr w:type="firstRow">
+      <w:pPr>
+        <w:spacing w:before="0" w:after="0" w:line="240" w:lineRule="auto"/>
+      </w:pPr>
+      <w:rPr>
+        <w:b/>
+        <w:bCs/>
+      </w:rPr>
+      <w:tblPr/>
+      <w:tcPr>
+        <w:tcBorders>
+          <w:top w:val="single" w:sz="8" w:space="0" w:color="4F81BD" w:themeColor="accent1"/>
+          <w:left w:val="nil"/>
+          <w:bottom w:val="single" w:sz="8" w:space="0" w:color="4F81BD" w:themeColor="accent1"/>
+          <w:right w:val="nil"/>
+          <w:insideH w:val="nil"/>
+          <w:insideV w:val="nil"/>
+        </w:tcBorders>
+      </w:tcPr>
+    </w:tblStylePr>
+    <w:tblStylePr w:type="lastRow">
+      <w:pPr>
+        <w:spacing w:before="0" w:after="0" w:line="240" w:lineRule="auto"/>
+      </w:pPr>
+      <w:rPr>
+        <w:b/>
+        <w:bCs/>
+      </w:rPr>
+      <w:tblPr/>
+      <w:tcPr>
+        <w:tcBorders>
+          <w:top w:val="single" w:sz="8" w:space="0" w:color="4F81BD" w:themeColor="accent1"/>
+          <w:left w:val="nil"/>
+          <w:bottom w:val="single" w:sz="8" w:space="0" w:color="4F81BD" w:themeColor="accent1"/>
+          <w:right w:val="nil"/>
+          <w:insideH w:val="nil"/>
+          <w:insideV w:val="nil"/>
+        </w:tcBorders>
+      </w:tcPr>
+    </w:tblStylePr>
+    <w:tblStylePr w:type="firstCol">
+      <w:rPr>
+        <w:b/>
+        <w:bCs/>
+      </w:rPr>
+    </w:tblStylePr>
+    <w:tblStylePr w:type="lastCol">
+      <w:rPr>
+        <w:b/>
+        <w:bCs/>
+      </w:rPr>
+    </w:tblStylePr>
+    <w:tblStylePr w:type="band1Vert">
+      <w:tblPr/>
+      <w:tcPr>
+        <w:tcBorders>
+          <w:left w:val="nil"/>
+          <w:right w:val="nil"/>
+          <w:insideH w:val="nil"/>
+          <w:insideV w:val="nil"/>
+        </w:tcBorders>
+        <w:shd w:val="clear" w:color="auto" w:fill="D3DFEE" w:themeFill="accent1" w:themeFillTint="3F"/>
+      </w:tcPr>
+    </w:tblStylePr>
+    <w:tblStylePr w:type="band1Horz">
+      <w:tblPr/>
+      <w:tcPr>
+        <w:tcBorders>
+          <w:left w:val="nil"/>
+          <w:right w:val="nil"/>
+          <w:insideH w:val="nil"/>
+          <w:insideV w:val="nil"/>
+        </w:tcBorders>
+        <w:shd w:val="clear" w:color="auto" w:fill="D3DFEE" w:themeFill="accent1" w:themeFillTint="3F"/>
+      </w:tcPr>
+    </w:tblStylePr>
   </w:style>
 </w:styles>
 </file>

</xml_diff>

<commit_message>
Version 1.0 with description
</commit_message>
<xml_diff>
--- a/culmDescription.docx
+++ b/culmDescription.docx
@@ -59,7 +59,12 @@
     </w:p>
     <w:p>
       <w:r>
-        <w:t>My program is a utility program.  These are the current utilities:</w:t>
+        <w:t xml:space="preserve">My program is a utility program.  These are the </w:t>
+      </w:r>
+      <w:bookmarkStart w:id="0" w:name="_GoBack"/>
+      <w:bookmarkEnd w:id="0"/>
+      <w:r>
+        <w:t>utilities:</w:t>
       </w:r>
     </w:p>
     <w:p>
@@ -257,8 +262,21 @@
           </w:tcPr>
           <w:p>
             <w:r>
-              <w:t>Slope = Δy  / Δx</w:t>
-            </w:r>
+              <w:t xml:space="preserve">Slope = </w:t>
+            </w:r>
+            <w:proofErr w:type="spellStart"/>
+            <w:r>
+              <w:t>Δy</w:t>
+            </w:r>
+            <w:proofErr w:type="spellEnd"/>
+            <w:r>
+              <w:t xml:space="preserve">  / </w:t>
+            </w:r>
+            <w:proofErr w:type="spellStart"/>
+            <w:r>
+              <w:t>Δx</w:t>
+            </w:r>
+            <w:proofErr w:type="spellEnd"/>
           </w:p>
         </w:tc>
         <w:tc>
@@ -314,8 +332,13 @@
             </w:r>
           </w:p>
           <w:p>
-            <w:r>
-              <w:t>ElseIf F entered and others =0 Then</w:t>
+            <w:proofErr w:type="spellStart"/>
+            <w:r>
+              <w:t>ElseIf</w:t>
+            </w:r>
+            <w:proofErr w:type="spellEnd"/>
+            <w:r>
+              <w:t xml:space="preserve"> F entered and others =0 Then</w:t>
             </w:r>
           </w:p>
           <w:p>
@@ -332,8 +355,13 @@
             </w:r>
           </w:p>
           <w:p>
-            <w:r>
-              <w:t>ElseIf K entered and others =0 Then</w:t>
+            <w:proofErr w:type="spellStart"/>
+            <w:r>
+              <w:t>ElseIf</w:t>
+            </w:r>
+            <w:proofErr w:type="spellEnd"/>
+            <w:r>
+              <w:t xml:space="preserve"> K entered and others =0 Then</w:t>
             </w:r>
           </w:p>
           <w:p>
@@ -574,8 +602,6 @@
             <w:r>
               <w:t>End If</w:t>
             </w:r>
-            <w:bookmarkStart w:id="0" w:name="_GoBack"/>
-            <w:bookmarkEnd w:id="0"/>
           </w:p>
         </w:tc>
         <w:tc>
@@ -591,7 +617,46 @@
       </w:tr>
     </w:tbl>
     <w:p/>
-    <w:p/>
+    <w:p>
+      <w:pPr>
+        <w:rPr>
+          <w:b/>
+          <w:sz w:val="32"/>
+          <w:szCs w:val="32"/>
+        </w:rPr>
+      </w:pPr>
+      <w:r>
+        <w:rPr>
+          <w:b/>
+          <w:sz w:val="32"/>
+          <w:szCs w:val="32"/>
+        </w:rPr>
+        <w:t>How concepts will be used</w:t>
+      </w:r>
+    </w:p>
+    <w:p>
+      <w:r>
+        <w:t>Variables will be used</w:t>
+      </w:r>
+      <w:r>
+        <w:t xml:space="preserve"> in every utility</w:t>
+      </w:r>
+      <w:r>
+        <w:t xml:space="preserve"> to store the input and output values.  Math operators will be used extensively as most of the utilities will involve calculations.  Selection constructs</w:t>
+      </w:r>
+      <w:r>
+        <w:t xml:space="preserve"> will also be used extensively to process input before calculations take place.  An example of this would be calculating the discriminate in the quadratic solver and checking whether it is greater than, lower than or equal to 0.  This </w:t>
+      </w:r>
+      <w:r>
+        <w:t xml:space="preserve">makes different calculations happen based on how many zeroes the equation has.  Repetition constructs are not necessary for the code to be functional, but I will add one to show that I know how to use them. </w:t>
+      </w:r>
+      <w:r>
+        <w:t xml:space="preserve">  I will use single arrays to store the coordinates for the slope calculator and to store the two roots in the quadratic solver</w:t>
+      </w:r>
+      <w:r>
+        <w:t>.</w:t>
+      </w:r>
+    </w:p>
     <w:sectPr>
       <w:pgSz w:w="12240" w:h="15840"/>
       <w:pgMar w:top="1440" w:right="1440" w:bottom="1440" w:left="1440" w:header="708" w:footer="708" w:gutter="0"/>

</xml_diff>